<commit_message>
Starting Unit 4 - Example1
</commit_message>
<xml_diff>
--- a/DesarrolloWeb/Modulo_6/Unidad 4 - NodeJs/UNIDAD4.docx
+++ b/DesarrolloWeb/Modulo_6/Unidad 4 - NodeJs/UNIDAD4.docx
@@ -268,14 +268,12 @@
           <w:lang w:val="es-CR"/>
         </w:rPr>
       </w:pPr>
-      <w:proofErr w:type="gramStart"/>
       <w:r>
         <w:rPr>
           <w:lang w:val="es-CR"/>
         </w:rPr>
         <w:t>Qué es Node.js?</w:t>
       </w:r>
-      <w:proofErr w:type="gramEnd"/>
     </w:p>
     <w:p>
       <w:pPr>
@@ -302,49 +300,7 @@
           <w:lang w:val="es-CR"/>
         </w:rPr>
         <w:br/>
-        <w:t xml:space="preserve">Node.js es </w:t>
-      </w:r>
-      <w:proofErr w:type="gramStart"/>
-      <w:r>
-        <w:rPr>
-          <w:lang w:val="es-CR"/>
-        </w:rPr>
-        <w:t>JavaScript</w:t>
-      </w:r>
-      <w:proofErr w:type="gramEnd"/>
-      <w:r>
-        <w:rPr>
-          <w:lang w:val="es-CR"/>
-        </w:rPr>
-        <w:t xml:space="preserve"> pero del lado del servidor, utiliza la máquina virtual de Google Chrome (V8) para la interpretación y ejecución del código de </w:t>
-      </w:r>
-      <w:proofErr w:type="spellStart"/>
-      <w:r>
-        <w:rPr>
-          <w:lang w:val="es-CR"/>
-        </w:rPr>
-        <w:t>javascript</w:t>
-      </w:r>
-      <w:proofErr w:type="spellEnd"/>
-      <w:r>
-        <w:rPr>
-          <w:lang w:val="es-CR"/>
-        </w:rPr>
-        <w:t xml:space="preserve">. </w:t>
-      </w:r>
-      <w:proofErr w:type="spellStart"/>
-      <w:r>
-        <w:rPr>
-          <w:lang w:val="es-CR"/>
-        </w:rPr>
-        <w:t>Node</w:t>
-      </w:r>
-      <w:proofErr w:type="spellEnd"/>
-      <w:r>
-        <w:rPr>
-          <w:lang w:val="es-CR"/>
-        </w:rPr>
-        <w:t xml:space="preserve"> fue desarrollado con la misión de crear programas y servidores web de alto rendimiento y fácilmente escalables.</w:t>
+        <w:t>Node.js es JavaScript pero del lado del servidor, utiliza la máquina virtual de Google Chrome (V8) para la interpretación y ejecución del código de javascript. Node fue desarrollado con la misión de crear programas y servidores web de alto rendimiento y fácilmente escalables.</w:t>
       </w:r>
       <w:r>
         <w:rPr>
@@ -385,71 +341,35 @@
         <w:rPr>
           <w:lang w:val="es-CR"/>
         </w:rPr>
-        <w:t xml:space="preserve">V8 es el motor de JavaScript creado por Google para su navegador Chrome que se encarga de interpretar y ejecutar el código. Es un intérprete bastante poderoso con una característica especial, OPEN-SOURCE, es decir de código abierto, y cualquier persona puede descargar el código fuente de este intérprete y hacerlo funcionar en una aplicación. </w:t>
-      </w:r>
-      <w:proofErr w:type="spellStart"/>
-      <w:r>
-        <w:rPr>
-          <w:lang w:val="es-CR"/>
-        </w:rPr>
-        <w:t>Node</w:t>
-      </w:r>
-      <w:proofErr w:type="spellEnd"/>
-      <w:r>
-        <w:rPr>
-          <w:lang w:val="es-CR"/>
-        </w:rPr>
-        <w:t xml:space="preserve"> usa la máquina virtual V8 y le da otro propósito para usarlo en el servidor.</w:t>
-      </w:r>
-    </w:p>
-    <w:p>
-      <w:pPr>
-        <w:spacing w:after="0"/>
-        <w:rPr>
-          <w:lang w:val="es-CR"/>
-        </w:rPr>
-      </w:pPr>
-      <w:r>
-        <w:rPr>
-          <w:lang w:val="es-CR"/>
-        </w:rPr>
-        <w:t xml:space="preserve">¿Por qué no utilizar el mismo lenguaje que usted emplea en el cliente para programar el </w:t>
-      </w:r>
-      <w:proofErr w:type="gramStart"/>
-      <w:r>
-        <w:rPr>
-          <w:lang w:val="es-CR"/>
-        </w:rPr>
-        <w:t>servidor ?</w:t>
-      </w:r>
-      <w:proofErr w:type="gramEnd"/>
-    </w:p>
-    <w:p>
-      <w:pPr>
-        <w:spacing w:after="0"/>
-        <w:rPr>
-          <w:lang w:val="es-CR"/>
-        </w:rPr>
-      </w:pPr>
-      <w:r>
-        <w:rPr>
-          <w:lang w:val="es-CR"/>
-        </w:rPr>
-        <w:t xml:space="preserve">Fue una de las preguntas con las que se inició la idea, la posibilidad de crear una arquitectura que contemplara el lenguaje </w:t>
-      </w:r>
-      <w:proofErr w:type="spellStart"/>
-      <w:r>
-        <w:rPr>
-          <w:lang w:val="es-CR"/>
-        </w:rPr>
-        <w:t>Javascript</w:t>
-      </w:r>
-      <w:proofErr w:type="spellEnd"/>
-      <w:r>
-        <w:rPr>
-          <w:lang w:val="es-CR"/>
-        </w:rPr>
-        <w:t xml:space="preserve"> tanto del lado del cliente como del servidor.</w:t>
+        <w:t>V8 es el motor de JavaScript creado por Google para su navegador Chrome que se encarga de interpretar y ejecutar el código. Es un intérprete bastante poderoso con una característica especial, OPEN-SOURCE, es decir de código abierto, y cualquier persona puede descargar el código fuente de este intérprete y hacerlo funcionar en una aplicación. Node usa la máquina virtual V8 y le da otro propósito para usarlo en el servidor.</w:t>
+      </w:r>
+    </w:p>
+    <w:p>
+      <w:pPr>
+        <w:spacing w:after="0"/>
+        <w:rPr>
+          <w:lang w:val="es-CR"/>
+        </w:rPr>
+      </w:pPr>
+      <w:r>
+        <w:rPr>
+          <w:lang w:val="es-CR"/>
+        </w:rPr>
+        <w:t>¿Por qué no utilizar el mismo lenguaje que usted emplea en el cliente para programar el servidor ?</w:t>
+      </w:r>
+    </w:p>
+    <w:p>
+      <w:pPr>
+        <w:spacing w:after="0"/>
+        <w:rPr>
+          <w:lang w:val="es-CR"/>
+        </w:rPr>
+      </w:pPr>
+      <w:r>
+        <w:rPr>
+          <w:lang w:val="es-CR"/>
+        </w:rPr>
+        <w:t>Fue una de las preguntas con las que se inició la idea, la posibilidad de crear una arquitectura que contemplara el lenguaje Javascript tanto del lado del cliente como del servidor.</w:t>
       </w:r>
     </w:p>
     <w:p>
@@ -478,21 +398,7 @@
           <w:lang w:val="es-CR"/>
         </w:rPr>
         <w:br/>
-        <w:t xml:space="preserve">Hemos escuchado que existen varios paradigmas de programación muy populares como </w:t>
-      </w:r>
-      <w:proofErr w:type="gramStart"/>
-      <w:r>
-        <w:rPr>
-          <w:lang w:val="es-CR"/>
-        </w:rPr>
-        <w:t>POO(</w:t>
-      </w:r>
-      <w:proofErr w:type="gramEnd"/>
-      <w:r>
-        <w:rPr>
-          <w:lang w:val="es-CR"/>
-        </w:rPr>
-        <w:t xml:space="preserve">Programación Orientada a Objetos), el cual es muy común encontrarlo en la mayoría de lenguajes </w:t>
+        <w:t xml:space="preserve">Hemos escuchado que existen varios paradigmas de programación muy populares como POO(Programación Orientada a Objetos), el cual es muy común encontrarlo en la mayoría de lenguajes </w:t>
       </w:r>
       <w:r>
         <w:rPr>
@@ -512,20 +418,7 @@
           <w:lang w:val="es-CR"/>
         </w:rPr>
         <w:br/>
-      </w:r>
-      <w:proofErr w:type="spellStart"/>
-      <w:r>
-        <w:rPr>
-          <w:lang w:val="es-CR"/>
-        </w:rPr>
-        <w:t>Node</w:t>
-      </w:r>
-      <w:proofErr w:type="spellEnd"/>
-      <w:r>
-        <w:rPr>
-          <w:lang w:val="es-CR"/>
-        </w:rPr>
-        <w:t xml:space="preserve"> usa el paradigma de Programación Orientada a Eventos. Al igual que en el lado del cliente estamos a la espera de acciones del usuario y sus correspondientes eventos, en el lado del servidor no es nada diferente, aunque no se están presionando botones ni llenando formularios, en otros niveles están sucediendo eventos, como establecimiento de conexiones, envío y recepción de datos y todas las demás actividades para las que un servidor debe estar en capacidad de responder.</w:t>
+        <w:t>Node usa el paradigma de Programación Orientada a Eventos. Al igual que en el lado del cliente estamos a la espera de acciones del usuario y sus correspondientes eventos, en el lado del servidor no es nada diferente, aunque no se están presionando botones ni llenando formularios, en otros niveles están sucediendo eventos, como establecimiento de conexiones, envío y recepción de datos y todas las demás actividades para las que un servidor debe estar en capacidad de responder.</w:t>
       </w:r>
     </w:p>
     <w:p>
@@ -608,21 +501,7 @@
         <w:rPr>
           <w:lang w:val="es-CR"/>
         </w:rPr>
-        <w:t xml:space="preserve">Trabaja con un único hilo de ejecución, las tareas y procesos es de un modelo llamado evento </w:t>
-      </w:r>
-      <w:proofErr w:type="spellStart"/>
-      <w:r>
-        <w:rPr>
-          <w:lang w:val="es-CR"/>
-        </w:rPr>
-        <w:t>Loop</w:t>
-      </w:r>
-      <w:proofErr w:type="spellEnd"/>
-      <w:r>
-        <w:rPr>
-          <w:lang w:val="es-CR"/>
-        </w:rPr>
-        <w:t>.</w:t>
+        <w:t>Trabaja con un único hilo de ejecución, las tareas y procesos es de un modelo llamado evento Loop.</w:t>
       </w:r>
     </w:p>
     <w:p>
@@ -700,21 +579,7 @@
         <w:rPr>
           <w:lang w:val="es-CR"/>
         </w:rPr>
-        <w:t xml:space="preserve">Librería llamada </w:t>
-      </w:r>
-      <w:proofErr w:type="spellStart"/>
-      <w:r>
-        <w:rPr>
-          <w:lang w:val="es-CR"/>
-        </w:rPr>
-        <w:t>libuv</w:t>
-      </w:r>
-      <w:proofErr w:type="spellEnd"/>
-      <w:r>
-        <w:rPr>
-          <w:lang w:val="es-CR"/>
-        </w:rPr>
-        <w:t xml:space="preserve"> </w:t>
+        <w:t xml:space="preserve">Librería llamada libuv </w:t>
       </w:r>
       <w:r>
         <w:rPr>
@@ -879,21 +744,7 @@
         <w:rPr>
           <w:lang w:val="es-CR"/>
         </w:rPr>
-        <w:t xml:space="preserve">Utiliza </w:t>
-      </w:r>
-      <w:proofErr w:type="spellStart"/>
-      <w:r>
-        <w:rPr>
-          <w:lang w:val="es-CR"/>
-        </w:rPr>
-        <w:t>Brew</w:t>
-      </w:r>
-      <w:proofErr w:type="spellEnd"/>
-      <w:r>
-        <w:rPr>
-          <w:lang w:val="es-CR"/>
-        </w:rPr>
-        <w:t xml:space="preserve"> (el administrador de paquetes para MacOS), abre la terminal y digita:</w:t>
+        <w:t>Utiliza Brew (el administrador de paquetes para MacOS), abre la terminal y digita:</w:t>
       </w:r>
     </w:p>
     <w:p>
@@ -1063,49 +914,7 @@
         <w:rPr>
           <w:lang w:val="es-CR"/>
         </w:rPr>
-        <w:t xml:space="preserve">Actualmente existen dos versiones de Node.js disponibles, la versión 4.x es LTS (Long </w:t>
-      </w:r>
-      <w:proofErr w:type="spellStart"/>
-      <w:r>
-        <w:rPr>
-          <w:lang w:val="es-CR"/>
-        </w:rPr>
-        <w:t>Term</w:t>
-      </w:r>
-      <w:proofErr w:type="spellEnd"/>
-      <w:r>
-        <w:rPr>
-          <w:lang w:val="es-CR"/>
-        </w:rPr>
-        <w:t xml:space="preserve"> </w:t>
-      </w:r>
-      <w:proofErr w:type="spellStart"/>
-      <w:r>
-        <w:rPr>
-          <w:lang w:val="es-CR"/>
-        </w:rPr>
-        <w:t>Support</w:t>
-      </w:r>
-      <w:proofErr w:type="spellEnd"/>
-      <w:r>
-        <w:rPr>
-          <w:lang w:val="es-CR"/>
-        </w:rPr>
-        <w:t xml:space="preserve">), es decir, una versión que estará estable por mucho tiempo y no sufrirá cambios drásticos que puedan romper el ecosistema, es la versión más recomendada para la mayoría de </w:t>
-      </w:r>
-      <w:proofErr w:type="gramStart"/>
-      <w:r>
-        <w:rPr>
-          <w:lang w:val="es-CR"/>
-        </w:rPr>
-        <w:t>usuarios</w:t>
-      </w:r>
-      <w:proofErr w:type="gramEnd"/>
-      <w:r>
-        <w:rPr>
-          <w:lang w:val="es-CR"/>
-        </w:rPr>
-        <w:t>.</w:t>
+        <w:t>Actualmente existen dos versiones de Node.js disponibles, la versión 4.x es LTS (Long Term Support), es decir, una versión que estará estable por mucho tiempo y no sufrirá cambios drásticos que puedan romper el ecosistema, es la versión más recomendada para la mayoría de usuarios.</w:t>
       </w:r>
       <w:r>
         <w:rPr>
@@ -1144,77 +953,7 @@
           <w:lang w:val="es-CR"/>
         </w:rPr>
         <w:br/>
-        <w:t xml:space="preserve">Si estás en </w:t>
-      </w:r>
-      <w:proofErr w:type="spellStart"/>
-      <w:r>
-        <w:rPr>
-          <w:lang w:val="es-CR"/>
-        </w:rPr>
-        <w:t>linux</w:t>
-      </w:r>
-      <w:proofErr w:type="spellEnd"/>
-      <w:r>
-        <w:rPr>
-          <w:lang w:val="es-CR"/>
-        </w:rPr>
-        <w:t xml:space="preserve"> - Debian o algún derivado es porque eres un usuario un poco más avanzado, la recomendación que hacemos es que instales Node.js </w:t>
-      </w:r>
-      <w:proofErr w:type="spellStart"/>
-      <w:r>
-        <w:rPr>
-          <w:lang w:val="es-CR"/>
-        </w:rPr>
-        <w:t>via</w:t>
-      </w:r>
-      <w:proofErr w:type="spellEnd"/>
-      <w:r>
-        <w:rPr>
-          <w:lang w:val="es-CR"/>
-        </w:rPr>
-        <w:t xml:space="preserve"> PPA, agregando el repositorio de </w:t>
-      </w:r>
-      <w:proofErr w:type="spellStart"/>
-      <w:r>
-        <w:rPr>
-          <w:lang w:val="es-CR"/>
-        </w:rPr>
-        <w:t>NodeSource</w:t>
-      </w:r>
-      <w:proofErr w:type="spellEnd"/>
-      <w:r>
-        <w:rPr>
-          <w:lang w:val="es-CR"/>
-        </w:rPr>
-        <w:t xml:space="preserve"> y luego descargando </w:t>
-      </w:r>
-      <w:proofErr w:type="spellStart"/>
-      <w:r>
-        <w:rPr>
-          <w:lang w:val="es-CR"/>
-        </w:rPr>
-        <w:t>via</w:t>
-      </w:r>
-      <w:proofErr w:type="spellEnd"/>
-      <w:r>
-        <w:rPr>
-          <w:lang w:val="es-CR"/>
-        </w:rPr>
-        <w:t xml:space="preserve"> </w:t>
-      </w:r>
-      <w:proofErr w:type="spellStart"/>
-      <w:r>
-        <w:rPr>
-          <w:lang w:val="es-CR"/>
-        </w:rPr>
-        <w:t>apt-get</w:t>
-      </w:r>
-      <w:proofErr w:type="spellEnd"/>
-      <w:r>
-        <w:rPr>
-          <w:lang w:val="es-CR"/>
-        </w:rPr>
-        <w:t>.</w:t>
+        <w:t>Si estás en linux - Debian o algún derivado es porque eres un usuario un poco más avanzado, la recomendación que hacemos es que instales Node.js via PPA, agregando el repositorio de NodeSource y luego descargando via apt-get.</w:t>
       </w:r>
     </w:p>
     <w:p>
@@ -1295,35 +1034,7 @@
         <w:rPr>
           <w:lang w:val="es-CR"/>
         </w:rPr>
-        <w:t>Ahora sólo falta verificar que Node.js esté correctamente instalado en la máquina, para lo que debes ingresar a una terminal y digitar “</w:t>
-      </w:r>
-      <w:proofErr w:type="spellStart"/>
-      <w:r>
-        <w:rPr>
-          <w:lang w:val="es-CR"/>
-        </w:rPr>
-        <w:t>node</w:t>
-      </w:r>
-      <w:proofErr w:type="spellEnd"/>
-      <w:r>
-        <w:rPr>
-          <w:lang w:val="es-CR"/>
-        </w:rPr>
-        <w:t xml:space="preserve"> --</w:t>
-      </w:r>
-      <w:proofErr w:type="spellStart"/>
-      <w:r>
-        <w:rPr>
-          <w:lang w:val="es-CR"/>
-        </w:rPr>
-        <w:t>version</w:t>
-      </w:r>
-      <w:proofErr w:type="spellEnd"/>
-      <w:r>
-        <w:rPr>
-          <w:lang w:val="es-CR"/>
-        </w:rPr>
-        <w:t>”:</w:t>
+        <w:t>Ahora sólo falta verificar que Node.js esté correctamente instalado en la máquina, para lo que debes ingresar a una terminal y digitar “node --version”:</w:t>
       </w:r>
     </w:p>
     <w:p>
@@ -1404,21 +1115,7 @@
         <w:rPr>
           <w:lang w:val="es-CR"/>
         </w:rPr>
-        <w:t xml:space="preserve">La Terminal te devuelve la versión de </w:t>
-      </w:r>
-      <w:proofErr w:type="spellStart"/>
-      <w:r>
-        <w:rPr>
-          <w:lang w:val="es-CR"/>
-        </w:rPr>
-        <w:t>node</w:t>
-      </w:r>
-      <w:proofErr w:type="spellEnd"/>
-      <w:r>
-        <w:rPr>
-          <w:lang w:val="es-CR"/>
-        </w:rPr>
-        <w:t xml:space="preserve"> que está instalada.</w:t>
+        <w:t>La Terminal te devuelve la versión de node que está instalada.</w:t>
       </w:r>
     </w:p>
     <w:p>
@@ -1475,58 +1172,8 @@
         <w:rPr>
           <w:lang w:val="es-CR"/>
         </w:rPr>
-        <w:t xml:space="preserve">Que es un REPL – </w:t>
-      </w:r>
-      <w:proofErr w:type="spellStart"/>
-      <w:r>
-        <w:rPr>
-          <w:lang w:val="es-CR"/>
-        </w:rPr>
-        <w:t>Readable</w:t>
-      </w:r>
-      <w:proofErr w:type="spellEnd"/>
-      <w:r>
-        <w:rPr>
-          <w:lang w:val="es-CR"/>
-        </w:rPr>
-        <w:t xml:space="preserve"> </w:t>
-      </w:r>
-      <w:proofErr w:type="spellStart"/>
-      <w:r>
-        <w:rPr>
-          <w:lang w:val="es-CR"/>
-        </w:rPr>
-        <w:t>Print</w:t>
-      </w:r>
-      <w:proofErr w:type="spellEnd"/>
-      <w:r>
-        <w:rPr>
-          <w:lang w:val="es-CR"/>
-        </w:rPr>
-        <w:t xml:space="preserve"> </w:t>
-      </w:r>
-      <w:proofErr w:type="spellStart"/>
-      <w:r>
-        <w:rPr>
-          <w:lang w:val="es-CR"/>
-        </w:rPr>
-        <w:t>to</w:t>
-      </w:r>
-      <w:proofErr w:type="spellEnd"/>
-      <w:r>
-        <w:rPr>
-          <w:lang w:val="es-CR"/>
-        </w:rPr>
-        <w:t xml:space="preserve"> </w:t>
-      </w:r>
-      <w:proofErr w:type="spellStart"/>
-      <w:r>
-        <w:rPr>
-          <w:lang w:val="es-CR"/>
-        </w:rPr>
-        <w:t>Loop</w:t>
-      </w:r>
-      <w:proofErr w:type="spellEnd"/>
+        <w:t>Que es un REPL – Readable Print to Loop</w:t>
+      </w:r>
     </w:p>
     <w:p>
       <w:pPr>
@@ -1588,49 +1235,7 @@
         <w:rPr>
           <w:lang w:val="es-CR"/>
         </w:rPr>
-        <w:t xml:space="preserve">En esta lección aprendiste que </w:t>
-      </w:r>
-      <w:proofErr w:type="spellStart"/>
-      <w:r>
-        <w:rPr>
-          <w:lang w:val="es-CR"/>
-        </w:rPr>
-        <w:t>node</w:t>
-      </w:r>
-      <w:proofErr w:type="spellEnd"/>
-      <w:r>
-        <w:rPr>
-          <w:lang w:val="es-CR"/>
-        </w:rPr>
-        <w:t xml:space="preserve"> es un entorno de ejecución multiplataforma que permite realizar gran cantidad de acciones del lado del servidor. Además, usa el lenguaje JavaScript lo cual es muy conveniente para los desarrolladores ya que no hay diferencia entre el lenguaje usado en el </w:t>
-      </w:r>
-      <w:proofErr w:type="spellStart"/>
-      <w:r>
-        <w:rPr>
-          <w:lang w:val="es-CR"/>
-        </w:rPr>
-        <w:t>front-end</w:t>
-      </w:r>
-      <w:proofErr w:type="spellEnd"/>
-      <w:r>
-        <w:rPr>
-          <w:lang w:val="es-CR"/>
-        </w:rPr>
-        <w:t xml:space="preserve"> y el usado en el back-</w:t>
-      </w:r>
-      <w:proofErr w:type="spellStart"/>
-      <w:r>
-        <w:rPr>
-          <w:lang w:val="es-CR"/>
-        </w:rPr>
-        <w:t>end</w:t>
-      </w:r>
-      <w:proofErr w:type="spellEnd"/>
-      <w:r>
-        <w:rPr>
-          <w:lang w:val="es-CR"/>
-        </w:rPr>
-        <w:t>.</w:t>
+        <w:t>En esta lección aprendiste que node es un entorno de ejecución multiplataforma que permite realizar gran cantidad de acciones del lado del servidor. Además, usa el lenguaje JavaScript lo cual es muy conveniente para los desarrolladores ya que no hay diferencia entre el lenguaje usado en el front-end y el usado en el back-end.</w:t>
       </w:r>
       <w:r>
         <w:rPr>
@@ -1656,21 +1261,7 @@
           <w:lang w:val="es-CR"/>
         </w:rPr>
         <w:br/>
-        <w:t xml:space="preserve">Lee con atención las opciones de respuesta, las cuales contienen algunas afirmaciones relacionadas con </w:t>
-      </w:r>
-      <w:proofErr w:type="spellStart"/>
-      <w:r>
-        <w:rPr>
-          <w:lang w:val="es-CR"/>
-        </w:rPr>
-        <w:t>Node</w:t>
-      </w:r>
-      <w:proofErr w:type="spellEnd"/>
-      <w:r>
-        <w:rPr>
-          <w:lang w:val="es-CR"/>
-        </w:rPr>
-        <w:t>. Selecciona las 2 afirmaciones verdaderas.</w:t>
+        <w:t>Lee con atención las opciones de respuesta, las cuales contienen algunas afirmaciones relacionadas con Node. Selecciona las 2 afirmaciones verdaderas.</w:t>
       </w:r>
     </w:p>
     <w:p>
@@ -1753,35 +1344,7 @@
         <w:rPr>
           <w:lang w:val="es-CR"/>
         </w:rPr>
-        <w:t xml:space="preserve">Lección 2: </w:t>
-      </w:r>
-      <w:proofErr w:type="spellStart"/>
-      <w:r>
-        <w:rPr>
-          <w:lang w:val="es-CR"/>
-        </w:rPr>
-        <w:t>Node</w:t>
-      </w:r>
-      <w:proofErr w:type="spellEnd"/>
-      <w:r>
-        <w:rPr>
-          <w:lang w:val="es-CR"/>
-        </w:rPr>
-        <w:t xml:space="preserve"> </w:t>
-      </w:r>
-      <w:proofErr w:type="spellStart"/>
-      <w:r>
-        <w:rPr>
-          <w:lang w:val="es-CR"/>
-        </w:rPr>
-        <w:t>Package</w:t>
-      </w:r>
-      <w:proofErr w:type="spellEnd"/>
-      <w:r>
-        <w:rPr>
-          <w:lang w:val="es-CR"/>
-        </w:rPr>
-        <w:t xml:space="preserve"> Manager (NPM)</w:t>
+        <w:t>Lección 2: Node Package Manager (NPM)</w:t>
       </w:r>
     </w:p>
     <w:p>
@@ -1839,21 +1402,7 @@
           <w:lang w:val="es-CR"/>
         </w:rPr>
         <w:br/>
-        <w:t xml:space="preserve">No es conocido, a excepción de sus creadores, el verdadero significado de las siglas N.P.M. Lo que sí sabemos es que es un maravilloso gestor de paquetes y dependencias para JavaScript, diseñado para funcionar en la línea de comandos. Es un sistema que viene integrado con Node.js y se instala en el mismo momento que se instala </w:t>
-      </w:r>
-      <w:proofErr w:type="spellStart"/>
-      <w:r>
-        <w:rPr>
-          <w:lang w:val="es-CR"/>
-        </w:rPr>
-        <w:t>Node</w:t>
-      </w:r>
-      <w:proofErr w:type="spellEnd"/>
-      <w:r>
-        <w:rPr>
-          <w:lang w:val="es-CR"/>
-        </w:rPr>
-        <w:t xml:space="preserve"> en la máquina.</w:t>
+        <w:t>No es conocido, a excepción de sus creadores, el verdadero significado de las siglas N.P.M. Lo que sí sabemos es que es un maravilloso gestor de paquetes y dependencias para JavaScript, diseñado para funcionar en la línea de comandos. Es un sistema que viene integrado con Node.js y se instala en el mismo momento que se instala Node en la máquina.</w:t>
       </w:r>
       <w:r>
         <w:rPr>
@@ -1866,35 +1415,7 @@
           <w:lang w:val="es-CR"/>
         </w:rPr>
         <w:br/>
-        <w:t>Casualmente N.P.M. se acomoda perfectamente al nombre de </w:t>
-      </w:r>
-      <w:proofErr w:type="spellStart"/>
-      <w:r>
-        <w:rPr>
-          <w:lang w:val="es-CR"/>
-        </w:rPr>
-        <w:t>Node</w:t>
-      </w:r>
-      <w:proofErr w:type="spellEnd"/>
-      <w:r>
-        <w:rPr>
-          <w:lang w:val="es-CR"/>
-        </w:rPr>
-        <w:t xml:space="preserve"> </w:t>
-      </w:r>
-      <w:proofErr w:type="spellStart"/>
-      <w:r>
-        <w:rPr>
-          <w:lang w:val="es-CR"/>
-        </w:rPr>
-        <w:t>Package</w:t>
-      </w:r>
-      <w:proofErr w:type="spellEnd"/>
-      <w:r>
-        <w:rPr>
-          <w:lang w:val="es-CR"/>
-        </w:rPr>
-        <w:t xml:space="preserve"> Manager y así es como se conoce entre la comunidad de desarrolladores JavaScript. N.P.M. es una plataforma de código abierto, en la que miles de programadores de todo el mundo pueden crear librerías o paquetes como son conocidos en el ecosistema Node.js y publicarlos para que puedan ser descargados y usados por otras personas.</w:t>
+        <w:t>Casualmente N.P.M. se acomoda perfectamente al nombre de Node Package Manager y así es como se conoce entre la comunidad de desarrolladores JavaScript. N.P.M. es una plataforma de código abierto, en la que miles de programadores de todo el mundo pueden crear librerías o paquetes como son conocidos en el ecosistema Node.js y publicarlos para que puedan ser descargados y usados por otras personas.</w:t>
       </w:r>
       <w:r>
         <w:rPr>
@@ -1926,35 +1447,7 @@
           <w:lang w:val="es-CR"/>
         </w:rPr>
         <w:lastRenderedPageBreak/>
-        <w:t xml:space="preserve">N.P.M. cuenta con una cantidad de paquetes increíbles, los cuales nos ayudan a resolver muchos de los problemas que nos encontramos </w:t>
-      </w:r>
-      <w:proofErr w:type="spellStart"/>
-      <w:r>
-        <w:rPr>
-          <w:lang w:val="es-CR"/>
-        </w:rPr>
-        <w:t>dia</w:t>
-      </w:r>
-      <w:proofErr w:type="spellEnd"/>
-      <w:r>
-        <w:rPr>
-          <w:lang w:val="es-CR"/>
-        </w:rPr>
-        <w:t xml:space="preserve"> </w:t>
-      </w:r>
-      <w:proofErr w:type="spellStart"/>
-      <w:r>
-        <w:rPr>
-          <w:lang w:val="es-CR"/>
-        </w:rPr>
-        <w:t>dia</w:t>
-      </w:r>
-      <w:proofErr w:type="spellEnd"/>
-      <w:r>
-        <w:rPr>
-          <w:lang w:val="es-CR"/>
-        </w:rPr>
-        <w:t xml:space="preserve"> como desarrolladores Node.js</w:t>
+        <w:t>N.P.M. cuenta con una cantidad de paquetes increíbles, los cuales nos ayudan a resolver muchos de los problemas que nos encontramos dia dia como desarrolladores Node.js</w:t>
       </w:r>
     </w:p>
     <w:p>
@@ -1995,27 +1488,11 @@
           <w:lang w:val="es-CR"/>
         </w:rPr>
       </w:pPr>
-      <w:proofErr w:type="spellStart"/>
-      <w:proofErr w:type="gramStart"/>
-      <w:r>
-        <w:rPr>
-          <w:lang w:val="es-CR"/>
-        </w:rPr>
-        <w:t>Npm</w:t>
-      </w:r>
-      <w:proofErr w:type="spellEnd"/>
-      <w:r>
-        <w:rPr>
-          <w:lang w:val="es-CR"/>
-        </w:rPr>
-        <w:t xml:space="preserve">  en</w:t>
-      </w:r>
-      <w:proofErr w:type="gramEnd"/>
-      <w:r>
-        <w:rPr>
-          <w:lang w:val="es-CR"/>
-        </w:rPr>
-        <w:t xml:space="preserve"> la línea de comandos</w:t>
+      <w:r>
+        <w:rPr>
+          <w:lang w:val="es-CR"/>
+        </w:rPr>
+        <w:t>Npm  en la línea de comandos</w:t>
       </w:r>
     </w:p>
     <w:p>
@@ -2129,63 +1606,173 @@
           </wp:inline>
         </w:drawing>
       </w:r>
-      <w:proofErr w:type="spellStart"/>
       <w:r>
         <w:rPr>
           <w:lang w:val="es-CR"/>
         </w:rPr>
         <w:t>etc</w:t>
       </w:r>
-      <w:proofErr w:type="spellEnd"/>
-    </w:p>
-    <w:p>
-      <w:pPr>
-        <w:spacing w:after="0"/>
-        <w:rPr>
-          <w:lang w:val="es-CR"/>
-        </w:rPr>
-      </w:pPr>
-    </w:p>
-    <w:p>
-      <w:pPr>
-        <w:spacing w:after="0"/>
-        <w:rPr>
-          <w:lang w:val="es-CR"/>
-        </w:rPr>
-      </w:pPr>
+    </w:p>
+    <w:p>
+      <w:pPr>
+        <w:spacing w:after="0"/>
+        <w:rPr>
+          <w:lang w:val="es-CR"/>
+        </w:rPr>
+      </w:pPr>
+    </w:p>
+    <w:p>
+      <w:pPr>
+        <w:spacing w:after="0"/>
+        <w:rPr>
+          <w:lang w:val="es-CR"/>
+        </w:rPr>
+      </w:pPr>
+    </w:p>
+    <w:p>
+      <w:pPr>
+        <w:spacing w:after="0"/>
+        <w:rPr>
+          <w:lang w:val="es-CR"/>
+        </w:rPr>
+      </w:pPr>
+    </w:p>
+    <w:p>
+      <w:pPr>
+        <w:spacing w:after="0"/>
+        <w:rPr>
+          <w:lang w:val="es-CR"/>
+        </w:rPr>
+      </w:pPr>
+      <w:r>
+        <w:rPr>
+          <w:lang w:val="es-CR"/>
+        </w:rPr>
+        <w:tab/>
+        <w:t>3.3 Paquetes propios y crear un servidor simple en Node</w:t>
+      </w:r>
+    </w:p>
+    <w:p>
+      <w:pPr>
+        <w:spacing w:after="0"/>
+        <w:rPr>
+          <w:lang w:val="es-CR"/>
+        </w:rPr>
+      </w:pPr>
+      <w:r>
+        <w:rPr>
+          <w:lang w:val="es-CR"/>
+        </w:rPr>
+        <w:t>Sumamente modular</w:t>
+      </w:r>
+    </w:p>
+    <w:p>
+      <w:pPr>
+        <w:spacing w:after="0"/>
+        <w:rPr>
+          <w:lang w:val="es-CR"/>
+        </w:rPr>
+      </w:pPr>
+    </w:p>
+    <w:p>
+      <w:pPr>
+        <w:spacing w:after="0"/>
+        <w:rPr>
+          <w:lang w:val="es-CR"/>
+        </w:rPr>
+      </w:pPr>
+      <w:r>
+        <w:rPr>
+          <w:lang w:val="es-CR"/>
+        </w:rPr>
+        <w:t>Incluir un módulo:</w:t>
+      </w:r>
+    </w:p>
+    <w:p>
+      <w:pPr>
+        <w:spacing w:after="0"/>
+        <w:rPr>
+          <w:lang w:val="es-CR"/>
+        </w:rPr>
+      </w:pPr>
+      <w:r>
+        <w:rPr>
+          <w:lang w:val="es-CR"/>
+        </w:rPr>
+        <w:t>Require(‘http’)</w:t>
+      </w:r>
+    </w:p>
+    <w:p>
+      <w:pPr>
+        <w:spacing w:after="0"/>
+        <w:rPr>
+          <w:lang w:val="es-CR"/>
+        </w:rPr>
+      </w:pPr>
+    </w:p>
+    <w:p>
+      <w:pPr>
+        <w:spacing w:after="0"/>
+        <w:rPr>
+          <w:lang w:val="es-CR"/>
+        </w:rPr>
+      </w:pPr>
+      <w:r>
+        <w:rPr>
+          <w:lang w:val="es-CR"/>
+        </w:rPr>
+        <w:t>Instalar paquetes</w:t>
+      </w:r>
+    </w:p>
+    <w:p>
+      <w:pPr>
+        <w:spacing w:after="0"/>
+        <w:rPr>
+          <w:lang w:val="es-CR"/>
+        </w:rPr>
+      </w:pPr>
+      <w:r>
+        <w:rPr>
+          <w:noProof/>
+        </w:rPr>
+        <w:drawing>
+          <wp:inline distT="0" distB="0" distL="0" distR="0" wp14:anchorId="7929CAE5" wp14:editId="2B025144">
+            <wp:extent cx="3906063" cy="264160"/>
+            <wp:effectExtent l="0" t="0" r="0" b="2540"/>
+            <wp:docPr id="12" name="Picture 12"/>
+            <wp:cNvGraphicFramePr>
+              <a:graphicFrameLocks xmlns:a="http://schemas.openxmlformats.org/drawingml/2006/main" noChangeAspect="1"/>
+            </wp:cNvGraphicFramePr>
+            <a:graphic xmlns:a="http://schemas.openxmlformats.org/drawingml/2006/main">
+              <a:graphicData uri="http://schemas.openxmlformats.org/drawingml/2006/picture">
+                <pic:pic xmlns:pic="http://schemas.openxmlformats.org/drawingml/2006/picture">
+                  <pic:nvPicPr>
+                    <pic:cNvPr id="1" name=""/>
+                    <pic:cNvPicPr/>
+                  </pic:nvPicPr>
+                  <pic:blipFill>
+                    <a:blip r:embed="rId17"/>
+                    <a:stretch>
+                      <a:fillRect/>
+                    </a:stretch>
+                  </pic:blipFill>
+                  <pic:spPr>
+                    <a:xfrm>
+                      <a:off x="0" y="0"/>
+                      <a:ext cx="4012256" cy="271342"/>
+                    </a:xfrm>
+                    <a:prstGeom prst="rect">
+                      <a:avLst/>
+                    </a:prstGeom>
+                  </pic:spPr>
+                </pic:pic>
+              </a:graphicData>
+            </a:graphic>
+          </wp:inline>
+        </w:drawing>
+      </w:r>
       <w:bookmarkStart w:id="0" w:name="_GoBack"/>
       <w:bookmarkEnd w:id="0"/>
-    </w:p>
-    <w:p>
-      <w:pPr>
-        <w:spacing w:after="0"/>
-        <w:rPr>
-          <w:lang w:val="es-CR"/>
-        </w:rPr>
-      </w:pPr>
-    </w:p>
-    <w:p>
-      <w:pPr>
-        <w:spacing w:after="0"/>
-        <w:rPr>
-          <w:lang w:val="es-CR"/>
-        </w:rPr>
-      </w:pPr>
-      <w:r>
-        <w:rPr>
-          <w:lang w:val="es-CR"/>
-        </w:rPr>
-        <w:tab/>
-        <w:t xml:space="preserve">3.3 Paquetes propios y crear un servidor simple en </w:t>
-      </w:r>
-      <w:proofErr w:type="spellStart"/>
-      <w:r>
-        <w:rPr>
-          <w:lang w:val="es-CR"/>
-        </w:rPr>
-        <w:t>Node</w:t>
-      </w:r>
-      <w:proofErr w:type="spellEnd"/>
     </w:p>
     <w:p>
       <w:pPr>
@@ -2317,16 +1904,8 @@
         <w:rPr>
           <w:lang w:val="es-CR"/>
         </w:rPr>
-        <w:t xml:space="preserve">Lección 4: </w:t>
-      </w:r>
-      <w:proofErr w:type="spellStart"/>
-      <w:r>
-        <w:rPr>
-          <w:lang w:val="es-CR"/>
-        </w:rPr>
-        <w:t>Realtime</w:t>
-      </w:r>
-      <w:proofErr w:type="spellEnd"/>
+        <w:t>Lección 4: Realtime</w:t>
+      </w:r>
     </w:p>
     <w:p>
       <w:pPr>

</xml_diff>

<commit_message>
Unit 4 - Examples
</commit_message>
<xml_diff>
--- a/DesarrolloWeb/Modulo_6/Unidad 4 - NodeJs/UNIDAD4.docx
+++ b/DesarrolloWeb/Modulo_6/Unidad 4 - NodeJs/UNIDAD4.docx
@@ -1771,54 +1771,206 @@
           </wp:inline>
         </w:drawing>
       </w:r>
+    </w:p>
+    <w:p>
+      <w:pPr>
+        <w:spacing w:after="0"/>
+        <w:rPr>
+          <w:lang w:val="es-CR"/>
+        </w:rPr>
+      </w:pPr>
+    </w:p>
+    <w:p>
+      <w:pPr>
+        <w:spacing w:after="0"/>
+        <w:rPr>
+          <w:lang w:val="es-CR"/>
+        </w:rPr>
+      </w:pPr>
+      <w:r>
+        <w:rPr>
+          <w:lang w:val="es-CR"/>
+        </w:rPr>
+        <w:tab/>
+        <w:t>3.4 Paquetes NPM</w:t>
+      </w:r>
+    </w:p>
+    <w:p>
+      <w:pPr>
+        <w:spacing w:after="0"/>
+        <w:rPr>
+          <w:lang w:val="es-CR"/>
+        </w:rPr>
+      </w:pPr>
+    </w:p>
+    <w:p>
+      <w:pPr>
+        <w:spacing w:after="0"/>
+        <w:rPr>
+          <w:lang w:val="es-CR"/>
+        </w:rPr>
+      </w:pPr>
+    </w:p>
+    <w:p>
+      <w:pPr>
+        <w:spacing w:after="0"/>
+        <w:rPr>
+          <w:lang w:val="es-CR"/>
+        </w:rPr>
+      </w:pPr>
+      <w:r>
+        <w:rPr>
+          <w:lang w:val="es-CR"/>
+        </w:rPr>
+        <w:tab/>
+        <w:t>3.5 Actividad</w:t>
+      </w:r>
+    </w:p>
+    <w:p>
+      <w:pPr>
+        <w:spacing w:after="0"/>
+        <w:rPr>
+          <w:lang w:val="es-CR"/>
+        </w:rPr>
+      </w:pPr>
+    </w:p>
+    <w:p>
+      <w:pPr>
+        <w:spacing w:after="0"/>
+        <w:rPr>
+          <w:lang w:val="es-CR"/>
+        </w:rPr>
+      </w:pPr>
+      <w:r>
+        <w:rPr>
+          <w:lang w:val="es-CR"/>
+        </w:rPr>
+        <w:t>Tiempo de pensar</w:t>
+      </w:r>
+    </w:p>
+    <w:p>
+      <w:pPr>
+        <w:spacing w:after="0"/>
+        <w:rPr>
+          <w:lang w:val="es-CR"/>
+        </w:rPr>
+      </w:pPr>
+      <w:r>
+        <w:rPr>
+          <w:lang w:val="es-CR"/>
+        </w:rPr>
+        <w:t>En esta lección tuviste la oportunidad de aprender sobre NPM y su función de administración de paquetes para Node. Saber usar esta herramientas en los proyectos de desarrollo implementados en Node, es fundamental puesto que en la mayoría de ocasiones tendrás la necesidad de usar paquetes de terceros en tu código.</w:t>
+      </w:r>
+      <w:r>
+        <w:rPr>
+          <w:lang w:val="es-CR"/>
+        </w:rPr>
+        <w:br/>
+      </w:r>
+      <w:r>
+        <w:rPr>
+          <w:lang w:val="es-CR"/>
+        </w:rPr>
+        <w:br/>
+        <w:t>Instrucciones:</w:t>
+      </w:r>
+      <w:r>
+        <w:rPr>
+          <w:lang w:val="es-CR"/>
+        </w:rPr>
+        <w:br/>
+      </w:r>
+      <w:r>
+        <w:rPr>
+          <w:lang w:val="es-CR"/>
+        </w:rPr>
+        <w:br/>
+        <w:t>Lee el enunciado a continuación y luego selecciona la respuesta correcta que indique si dicho enunciado es falso o verdadero y por qué.</w:t>
+      </w:r>
+      <w:r>
+        <w:rPr>
+          <w:lang w:val="es-CR"/>
+        </w:rPr>
+        <w:br/>
+      </w:r>
+      <w:r>
+        <w:rPr>
+          <w:lang w:val="es-CR"/>
+        </w:rPr>
+        <w:br/>
+        <w:t>Enunciado:</w:t>
+      </w:r>
+      <w:r>
+        <w:rPr>
+          <w:lang w:val="es-CR"/>
+        </w:rPr>
+        <w:br/>
+      </w:r>
+      <w:r>
+        <w:rPr>
+          <w:lang w:val="es-CR"/>
+        </w:rPr>
+        <w:br/>
+        <w:t>El archivo package.json se crea al ejecutar el comando “npm init” en el directorio del proyecto y sirve para lanzar un nuevo servidor.</w:t>
+      </w:r>
+    </w:p>
+    <w:p>
+      <w:pPr>
+        <w:spacing w:after="0"/>
+        <w:rPr>
+          <w:lang w:val="es-CR"/>
+        </w:rPr>
+      </w:pPr>
+    </w:p>
+    <w:p>
+      <w:pPr>
+        <w:spacing w:after="0"/>
+        <w:rPr>
+          <w:lang w:val="es-CR"/>
+        </w:rPr>
+      </w:pPr>
+      <w:r>
+        <w:rPr>
+          <w:noProof/>
+        </w:rPr>
+        <w:drawing>
+          <wp:inline distT="0" distB="0" distL="0" distR="0" wp14:anchorId="75D09A5F" wp14:editId="77F3EBAD">
+            <wp:extent cx="5943600" cy="1127760"/>
+            <wp:effectExtent l="0" t="0" r="0" b="0"/>
+            <wp:docPr id="14" name="Picture 14"/>
+            <wp:cNvGraphicFramePr>
+              <a:graphicFrameLocks xmlns:a="http://schemas.openxmlformats.org/drawingml/2006/main" noChangeAspect="1"/>
+            </wp:cNvGraphicFramePr>
+            <a:graphic xmlns:a="http://schemas.openxmlformats.org/drawingml/2006/main">
+              <a:graphicData uri="http://schemas.openxmlformats.org/drawingml/2006/picture">
+                <pic:pic xmlns:pic="http://schemas.openxmlformats.org/drawingml/2006/picture">
+                  <pic:nvPicPr>
+                    <pic:cNvPr id="1" name=""/>
+                    <pic:cNvPicPr/>
+                  </pic:nvPicPr>
+                  <pic:blipFill>
+                    <a:blip r:embed="rId18"/>
+                    <a:stretch>
+                      <a:fillRect/>
+                    </a:stretch>
+                  </pic:blipFill>
+                  <pic:spPr>
+                    <a:xfrm>
+                      <a:off x="0" y="0"/>
+                      <a:ext cx="5943600" cy="1127760"/>
+                    </a:xfrm>
+                    <a:prstGeom prst="rect">
+                      <a:avLst/>
+                    </a:prstGeom>
+                  </pic:spPr>
+                </pic:pic>
+              </a:graphicData>
+            </a:graphic>
+          </wp:inline>
+        </w:drawing>
+      </w:r>
       <w:bookmarkStart w:id="0" w:name="_GoBack"/>
       <w:bookmarkEnd w:id="0"/>
-    </w:p>
-    <w:p>
-      <w:pPr>
-        <w:spacing w:after="0"/>
-        <w:rPr>
-          <w:lang w:val="es-CR"/>
-        </w:rPr>
-      </w:pPr>
-    </w:p>
-    <w:p>
-      <w:pPr>
-        <w:spacing w:after="0"/>
-        <w:rPr>
-          <w:lang w:val="es-CR"/>
-        </w:rPr>
-      </w:pPr>
-      <w:r>
-        <w:rPr>
-          <w:lang w:val="es-CR"/>
-        </w:rPr>
-        <w:tab/>
-        <w:t>3.4 Paquetes NPM</w:t>
-      </w:r>
-    </w:p>
-    <w:p>
-      <w:pPr>
-        <w:spacing w:after="0"/>
-        <w:rPr>
-          <w:lang w:val="es-CR"/>
-        </w:rPr>
-      </w:pPr>
-    </w:p>
-    <w:p>
-      <w:pPr>
-        <w:spacing w:after="0"/>
-        <w:rPr>
-          <w:lang w:val="es-CR"/>
-        </w:rPr>
-      </w:pPr>
-      <w:r>
-        <w:rPr>
-          <w:lang w:val="es-CR"/>
-        </w:rPr>
-        <w:tab/>
-        <w:t>3.5 Actividad</w:t>
-      </w:r>
     </w:p>
     <w:p>
       <w:pPr>

</xml_diff>